<commit_message>
more changes to the UML doc
</commit_message>
<xml_diff>
--- a/UML task.docx
+++ b/UML task.docx
@@ -96,19 +96,16 @@
         <w:t>Overview</w:t>
       </w:r>
     </w:p>
-    <w:p>
-      <w:bookmarkStart w:id="0" w:name="_GoBack"/>
+    <w:p/>
+    <w:p>
+      <w:r>
+        <w:t>In order to</w:t>
+      </w:r>
+      <w:bookmarkStart w:id="0" w:name="_Hlk494302318"/>
+      <w:r>
+        <w:t xml:space="preserve"> </w:t>
+      </w:r>
       <w:bookmarkEnd w:id="0"/>
-    </w:p>
-    <w:p>
-      <w:r>
-        <w:t>In order to</w:t>
-      </w:r>
-      <w:bookmarkStart w:id="1" w:name="_Hlk494302318"/>
-      <w:r>
-        <w:t xml:space="preserve"> </w:t>
-      </w:r>
-      <w:bookmarkEnd w:id="1"/>
       <w:r>
         <w:t xml:space="preserve">promote decoupling within the project, and potential future re-usage of certain classes (such as those for the </w:t>
       </w:r>
@@ -157,13 +154,8 @@
     </w:p>
     <w:p/>
     <w:p>
-      <w:proofErr w:type="spellStart"/>
-      <w:r>
-        <w:t>IMultigraph</w:t>
-      </w:r>
-      <w:proofErr w:type="spellEnd"/>
-      <w:r>
-        <w:t>: O</w:t>
+      <w:r>
+        <w:t>IMultigraph: O</w:t>
       </w:r>
       <w:r>
         <w:t>utlines the functionality of a m</w:t>
@@ -193,26 +185,13 @@
         <w:t xml:space="preserve">The List being an implementation of the </w:t>
       </w:r>
       <w:r>
-        <w:t xml:space="preserve">interface </w:t>
-      </w:r>
-      <w:proofErr w:type="spellStart"/>
-      <w:r>
-        <w:t>java.util.List</w:t>
-      </w:r>
-      <w:proofErr w:type="spellEnd"/>
-      <w:r>
-        <w:t>.</w:t>
-      </w:r>
-    </w:p>
-    <w:p/>
-    <w:p>
-      <w:proofErr w:type="spellStart"/>
-      <w:r>
-        <w:t>IEdge</w:t>
-      </w:r>
-      <w:proofErr w:type="spellEnd"/>
-      <w:r>
-        <w:t xml:space="preserve">: Outlines the functionality of Edges, used within </w:t>
+        <w:t>interface java.util.List.</w:t>
+      </w:r>
+    </w:p>
+    <w:p/>
+    <w:p>
+      <w:r>
+        <w:t xml:space="preserve">IEdge: Outlines the functionality of Edges, used within </w:t>
       </w:r>
       <w:r>
         <w:t>m</w:t>
@@ -234,13 +213,8 @@
           <w:color w:val="000000" w:themeColor="text1"/>
         </w:rPr>
       </w:pPr>
-      <w:proofErr w:type="spellStart"/>
-      <w:r>
-        <w:t>INode</w:t>
-      </w:r>
-      <w:proofErr w:type="spellEnd"/>
-      <w:r>
-        <w:t xml:space="preserve">: Outlines the functionality of Nodes, used within </w:t>
+      <w:r>
+        <w:t xml:space="preserve">INode: Outlines the functionality of Nodes, used within </w:t>
       </w:r>
       <w:r>
         <w:t>m</w:t>
@@ -300,7 +274,6 @@
       </w:pPr>
     </w:p>
     <w:p>
-      <w:proofErr w:type="spellStart"/>
       <w:r>
         <w:t>Multi</w:t>
       </w:r>
@@ -308,191 +281,112 @@
         <w:t>G</w:t>
       </w:r>
       <w:r>
-        <w:t>raph</w:t>
-      </w:r>
-      <w:proofErr w:type="spellEnd"/>
+        <w:t>raph:</w:t>
+      </w:r>
+      <w:r>
+        <w:t xml:space="preserve"> </w:t>
+      </w:r>
+      <w:r>
+        <w:t>A concrete implementation of the IMultigraph interface. This would allow the program to instantiate an instance of Multigraph and use it in place of IMultigraph references.</w:t>
+      </w:r>
+    </w:p>
+    <w:p/>
+    <w:p>
+      <w:r>
+        <w:t>Line</w:t>
+      </w:r>
       <w:r>
         <w:t>:</w:t>
       </w:r>
       <w:r>
+        <w:t xml:space="preserve"> Likewise, this provides an implementation of the IEdge interface.</w:t>
+      </w:r>
+    </w:p>
+    <w:p/>
+    <w:p>
+      <w:r>
+        <w:t>Station:</w:t>
+      </w:r>
+      <w:r>
+        <w:t xml:space="preserve"> This provides an implementation of the INode interface.</w:t>
+      </w:r>
+      <w:r>
+        <w:t xml:space="preserve"> Stores the name.</w:t>
+      </w:r>
+    </w:p>
+    <w:p/>
+    <w:p>
+      <w:r>
+        <w:t>Metro</w:t>
+      </w:r>
+      <w:r>
+        <w:t>App</w:t>
+      </w:r>
+      <w:r>
+        <w:t>:</w:t>
+      </w:r>
+      <w:r>
+        <w:t xml:space="preserve"> This class must be run by the user to initialise the program. </w:t>
+      </w:r>
+      <w:r>
+        <w:t>It contains the only main method within the project.</w:t>
+      </w:r>
+    </w:p>
+    <w:p/>
+    <w:p>
+      <w:r>
+        <w:t>MetroMapParser: This class (which is provided) will parse the given text file in order to fill a MultiGraph with information regarding the Boston Metro system (such as the stations and track lines).</w:t>
+      </w:r>
+    </w:p>
+    <w:p/>
+    <w:p>
+      <w:r>
+        <w:t>ConsoleIO</w:t>
+      </w:r>
+      <w:r>
+        <w:t>: This class acts as the View w</w:t>
+      </w:r>
+      <w:r>
+        <w:t>ithin the Model-View-Controller; it will manage</w:t>
+      </w:r>
+      <w:r>
+        <w:t xml:space="preserve"> user messages</w:t>
+      </w:r>
+      <w:r>
+        <w:t xml:space="preserve"> and retrieve user-input through the console.</w:t>
+      </w:r>
+    </w:p>
+    <w:p>
+      <w:pPr>
+        <w:rPr>
+          <w:highlight w:val="yellow"/>
+        </w:rPr>
+      </w:pPr>
+    </w:p>
+    <w:p>
+      <w:r>
+        <w:t>Controller: This class acts as the Controller w</w:t>
+      </w:r>
+      <w:r>
+        <w:t xml:space="preserve">ithin the Model-View-Controller; it will parse the user input </w:t>
+      </w:r>
+      <w:r>
+        <w:t xml:space="preserve">from an instance of User Prompt, </w:t>
+      </w:r>
+      <w:r>
+        <w:t>and manage the Metro system</w:t>
+      </w:r>
+      <w:r>
+        <w:t xml:space="preserve"> app in accordance to the input</w:t>
+      </w:r>
+      <w:r>
+        <w:t>.</w:t>
+      </w:r>
+      <w:r>
         <w:t xml:space="preserve"> </w:t>
       </w:r>
       <w:r>
-        <w:t xml:space="preserve">A concrete implementation of the </w:t>
-      </w:r>
-      <w:proofErr w:type="spellStart"/>
-      <w:r>
-        <w:t>IMultigraph</w:t>
-      </w:r>
-      <w:proofErr w:type="spellEnd"/>
-      <w:r>
-        <w:t xml:space="preserve"> interface. This would allow the program to instantiate an instance of Multigraph and use it in place of </w:t>
-      </w:r>
-      <w:proofErr w:type="spellStart"/>
-      <w:r>
-        <w:t>IMultigraph</w:t>
-      </w:r>
-      <w:proofErr w:type="spellEnd"/>
-      <w:r>
-        <w:t xml:space="preserve"> references.</w:t>
-      </w:r>
-    </w:p>
-    <w:p/>
-    <w:p>
-      <w:r>
-        <w:t>Line</w:t>
-      </w:r>
-      <w:r>
-        <w:t>:</w:t>
-      </w:r>
-      <w:r>
-        <w:t xml:space="preserve"> Likewise, this provides an implementation of the </w:t>
-      </w:r>
-      <w:proofErr w:type="spellStart"/>
-      <w:r>
-        <w:t>IEdge</w:t>
-      </w:r>
-      <w:proofErr w:type="spellEnd"/>
-      <w:r>
-        <w:t xml:space="preserve"> interface.</w:t>
-      </w:r>
-    </w:p>
-    <w:p/>
-    <w:p>
-      <w:r>
-        <w:t>Station:</w:t>
-      </w:r>
-      <w:r>
-        <w:t xml:space="preserve"> This provides an implementation of the </w:t>
-      </w:r>
-      <w:proofErr w:type="spellStart"/>
-      <w:r>
-        <w:t>INode</w:t>
-      </w:r>
-      <w:proofErr w:type="spellEnd"/>
-      <w:r>
-        <w:t xml:space="preserve"> interface.</w:t>
-      </w:r>
-      <w:r>
-        <w:t xml:space="preserve"> Stores the name.</w:t>
-      </w:r>
-    </w:p>
-    <w:p/>
-    <w:p>
-      <w:proofErr w:type="spellStart"/>
-      <w:r>
-        <w:t>Metro</w:t>
-      </w:r>
-      <w:r>
-        <w:t>App</w:t>
-      </w:r>
-      <w:proofErr w:type="spellEnd"/>
-      <w:r>
-        <w:t>:</w:t>
-      </w:r>
-      <w:r>
-        <w:t xml:space="preserve"> This class must be run by the user to initialise the program. </w:t>
-      </w:r>
-      <w:r>
-        <w:t>It contains the only main method within the project.</w:t>
-      </w:r>
-    </w:p>
-    <w:p/>
-    <w:p>
-      <w:proofErr w:type="spellStart"/>
-      <w:r>
-        <w:t>MetroMapParser</w:t>
-      </w:r>
-      <w:proofErr w:type="spellEnd"/>
-      <w:r>
-        <w:t xml:space="preserve">: This class (which is provided) will parse the given text file in order to fill a </w:t>
-      </w:r>
-      <w:proofErr w:type="spellStart"/>
-      <w:r>
-        <w:t>MultiGraph</w:t>
-      </w:r>
-      <w:proofErr w:type="spellEnd"/>
-      <w:r>
-        <w:t xml:space="preserve"> with information regarding the Boston Metro system (such as the stations and track lines).</w:t>
-      </w:r>
-    </w:p>
-    <w:p/>
-    <w:p>
-      <w:r>
-        <w:t>Metro:</w:t>
-      </w:r>
-      <w:r>
-        <w:t xml:space="preserve"> This class acts as the </w:t>
-      </w:r>
-      <w:r>
-        <w:t>Control</w:t>
-      </w:r>
-      <w:r>
-        <w:t xml:space="preserve"> within the Model-View-Controller.</w:t>
-      </w:r>
-      <w:r>
-        <w:t xml:space="preserve"> </w:t>
-      </w:r>
-      <w:r>
-        <w:t xml:space="preserve">It will get passed in some implementation of </w:t>
-      </w:r>
-      <w:proofErr w:type="spellStart"/>
-      <w:r>
-        <w:t>IMultigraph</w:t>
-      </w:r>
-      <w:proofErr w:type="spellEnd"/>
-      <w:r>
-        <w:t xml:space="preserve"> and store it.</w:t>
-      </w:r>
-    </w:p>
-    <w:p/>
-    <w:p>
-      <w:proofErr w:type="spellStart"/>
-      <w:r>
-        <w:t>ConsoleIO</w:t>
-      </w:r>
-      <w:proofErr w:type="spellEnd"/>
-      <w:r>
-        <w:t>: This class acts as the View w</w:t>
-      </w:r>
-      <w:r>
-        <w:t>ithin the Model-View-Controller; it will manage</w:t>
-      </w:r>
-      <w:r>
-        <w:t xml:space="preserve"> user messages</w:t>
-      </w:r>
-      <w:r>
-        <w:t xml:space="preserve"> and retrieve user-input through the console.</w:t>
-      </w:r>
-    </w:p>
-    <w:p>
-      <w:pPr>
-        <w:rPr>
-          <w:highlight w:val="yellow"/>
-        </w:rPr>
-      </w:pPr>
-    </w:p>
-    <w:p>
-      <w:r>
-        <w:t>Controller: This class acts as the Controller w</w:t>
-      </w:r>
-      <w:r>
-        <w:t xml:space="preserve">ithin the Model-View-Controller; it will parse the user input </w:t>
-      </w:r>
-      <w:r>
-        <w:t xml:space="preserve">from an instance of User Prompt, </w:t>
-      </w:r>
-      <w:r>
-        <w:t>and manage the Metro system</w:t>
-      </w:r>
-      <w:r>
-        <w:t xml:space="preserve"> app in accordance to the input</w:t>
-      </w:r>
-      <w:r>
-        <w:t>.</w:t>
-      </w:r>
-      <w:r>
-        <w:t xml:space="preserve"> </w:t>
+        <w:t xml:space="preserve">Controller now holds Multigraph rather than the initial design of using Metro. </w:t>
       </w:r>
     </w:p>
     <w:p>
@@ -523,47 +417,18 @@
     <w:p/>
     <w:p>
       <w:r>
-        <w:t xml:space="preserve">Interfaces: </w:t>
-      </w:r>
-      <w:proofErr w:type="spellStart"/>
-      <w:r>
-        <w:t>IMultigraph</w:t>
-      </w:r>
-      <w:proofErr w:type="spellEnd"/>
-      <w:r>
-        <w:t xml:space="preserve">, </w:t>
-      </w:r>
-      <w:proofErr w:type="spellStart"/>
-      <w:r>
-        <w:t>IEdge</w:t>
-      </w:r>
-      <w:proofErr w:type="spellEnd"/>
-      <w:r>
-        <w:t xml:space="preserve">, </w:t>
-      </w:r>
-      <w:proofErr w:type="spellStart"/>
-      <w:r>
-        <w:t>INode</w:t>
-      </w:r>
-      <w:proofErr w:type="spellEnd"/>
-    </w:p>
-    <w:p>
-      <w:r>
-        <w:t xml:space="preserve">Implementations of Interfaces: </w:t>
-      </w:r>
-      <w:proofErr w:type="spellStart"/>
-      <w:r>
-        <w:t>Multi</w:t>
+        <w:t>Interfaces: IMultigraph, IEdge, INode</w:t>
+      </w:r>
+    </w:p>
+    <w:p>
+      <w:r>
+        <w:t>Implementations of Interfaces: Multi</w:t>
       </w:r>
       <w:r>
         <w:t>G</w:t>
       </w:r>
       <w:r>
-        <w:t>raph</w:t>
-      </w:r>
-      <w:proofErr w:type="spellEnd"/>
-      <w:r>
-        <w:t xml:space="preserve">, </w:t>
+        <w:t xml:space="preserve">raph, </w:t>
       </w:r>
       <w:r>
         <w:t>Line</w:t>
@@ -578,50 +443,13 @@
         <w:t>Within the Multi</w:t>
       </w:r>
       <w:r>
-        <w:t xml:space="preserve">graph half of the program: Multigraph (the implementation of </w:t>
-      </w:r>
-      <w:proofErr w:type="spellStart"/>
-      <w:r>
-        <w:t>IMultigraph</w:t>
-      </w:r>
-      <w:proofErr w:type="spellEnd"/>
-      <w:r>
-        <w:t xml:space="preserve">) will store a List of </w:t>
-      </w:r>
-      <w:proofErr w:type="spellStart"/>
-      <w:r>
-        <w:t>INodes</w:t>
-      </w:r>
-      <w:proofErr w:type="spellEnd"/>
-      <w:r>
-        <w:t xml:space="preserve"> and </w:t>
-      </w:r>
-      <w:proofErr w:type="spellStart"/>
-      <w:r>
-        <w:t>IEdges</w:t>
-      </w:r>
-      <w:proofErr w:type="spellEnd"/>
-      <w:r>
-        <w:t>.</w:t>
-      </w:r>
-    </w:p>
-    <w:p/>
-    <w:p>
-      <w:proofErr w:type="spellStart"/>
-      <w:r>
-        <w:t>IEdges</w:t>
-      </w:r>
-      <w:proofErr w:type="spellEnd"/>
-      <w:r>
-        <w:t xml:space="preserve"> will store two </w:t>
-      </w:r>
-      <w:proofErr w:type="spellStart"/>
-      <w:r>
-        <w:t>INodes</w:t>
-      </w:r>
-      <w:proofErr w:type="spellEnd"/>
-      <w:r>
-        <w:t>.</w:t>
+        <w:t>graph half of the program: Multigraph (the implementation of IMultigraph) will store a List of INodes and IEdges.</w:t>
+      </w:r>
+    </w:p>
+    <w:p/>
+    <w:p>
+      <w:r>
+        <w:t>IEdges will store two INodes.</w:t>
       </w:r>
     </w:p>
     <w:p/>
@@ -631,41 +459,17 @@
       </w:r>
     </w:p>
     <w:p>
-      <w:proofErr w:type="spellStart"/>
-      <w:r>
-        <w:t>MetroApp</w:t>
-      </w:r>
-      <w:proofErr w:type="spellEnd"/>
-      <w:r>
-        <w:t xml:space="preserve"> creates a Controller which will have an instance of the classes </w:t>
-      </w:r>
-      <w:proofErr w:type="spellStart"/>
-      <w:r>
-        <w:t>MetroMapParser</w:t>
-      </w:r>
-      <w:proofErr w:type="spellEnd"/>
-      <w:r>
-        <w:t xml:space="preserve">, </w:t>
-      </w:r>
-      <w:proofErr w:type="spellStart"/>
-      <w:r>
-        <w:t>UserPrompt</w:t>
-      </w:r>
-      <w:proofErr w:type="spellEnd"/>
-      <w:r>
-        <w:t xml:space="preserve">, and Metro. </w:t>
-      </w:r>
-    </w:p>
-    <w:p/>
-    <w:p>
-      <w:r>
-        <w:t xml:space="preserve">Metro will store the </w:t>
-      </w:r>
-      <w:r>
-        <w:t>multigraph</w:t>
-      </w:r>
-      <w:r>
-        <w:t xml:space="preserve"> and provides methods specific to a metro.</w:t>
+      <w:r>
+        <w:t>MetroApp creates a Controller which will have an instance</w:t>
+      </w:r>
+      <w:r>
+        <w:t xml:space="preserve"> of the class MetroMapParser.</w:t>
+      </w:r>
+    </w:p>
+    <w:p/>
+    <w:p>
+      <w:r>
+        <w:t>Controller will hold the Multigraph rather than the initial design of Metro holding it. We removed the metro class.</w:t>
       </w:r>
     </w:p>
     <w:p/>
@@ -693,102 +497,32 @@
       </w:pPr>
     </w:p>
     <w:p>
-      <w:proofErr w:type="spellStart"/>
-      <w:r>
-        <w:t>IMultigraph</w:t>
-      </w:r>
-      <w:proofErr w:type="spellEnd"/>
-      <w:r>
-        <w:t>/</w:t>
-      </w:r>
-      <w:proofErr w:type="spellStart"/>
-      <w:r>
-        <w:t>MultiGraph</w:t>
-      </w:r>
-      <w:proofErr w:type="spellEnd"/>
-      <w:r>
-        <w:t xml:space="preserve">: </w:t>
+      <w:r>
+        <w:t xml:space="preserve">IMultigraph/MultiGraph: </w:t>
       </w:r>
     </w:p>
     <w:p>
       <w:pPr>
         <w:ind w:firstLine="720"/>
       </w:pPr>
-      <w:proofErr w:type="spellStart"/>
-      <w:r>
-        <w:t>addNode</w:t>
-      </w:r>
-      <w:proofErr w:type="spellEnd"/>
-      <w:r>
-        <w:t>(</w:t>
-      </w:r>
-      <w:proofErr w:type="spellStart"/>
-      <w:r>
-        <w:t>INode</w:t>
-      </w:r>
-      <w:proofErr w:type="spellEnd"/>
-      <w:r>
-        <w:t>) – Allows for the multigraph to be populated with nodes.</w:t>
+      <w:r>
+        <w:t>addNode(INode) – Allows for the multigraph to be populated with nodes.</w:t>
       </w:r>
     </w:p>
     <w:p>
       <w:pPr>
         <w:ind w:firstLine="720"/>
       </w:pPr>
-      <w:proofErr w:type="spellStart"/>
-      <w:r>
-        <w:t>addEdge</w:t>
-      </w:r>
-      <w:proofErr w:type="spellEnd"/>
-      <w:r>
-        <w:t>(</w:t>
-      </w:r>
-      <w:proofErr w:type="spellStart"/>
-      <w:r>
-        <w:t>IEdge</w:t>
-      </w:r>
-      <w:proofErr w:type="spellEnd"/>
-      <w:r>
-        <w:t>) – Allows for the multigraph to be populated with edges.</w:t>
+      <w:r>
+        <w:t>addEdge(IEdge) – Allows for the multigraph to be populated with edges.</w:t>
       </w:r>
     </w:p>
     <w:p>
       <w:pPr>
         <w:ind w:left="720"/>
       </w:pPr>
-      <w:proofErr w:type="spellStart"/>
-      <w:proofErr w:type="gramStart"/>
-      <w:r>
-        <w:t>getRoute</w:t>
-      </w:r>
-      <w:proofErr w:type="spellEnd"/>
-      <w:r>
-        <w:t>(</w:t>
-      </w:r>
-      <w:proofErr w:type="spellStart"/>
-      <w:proofErr w:type="gramEnd"/>
-      <w:r>
-        <w:t>INode</w:t>
-      </w:r>
-      <w:proofErr w:type="spellEnd"/>
-      <w:r>
-        <w:t xml:space="preserve">, </w:t>
-      </w:r>
-      <w:proofErr w:type="spellStart"/>
-      <w:r>
-        <w:t>INode</w:t>
-      </w:r>
-      <w:proofErr w:type="spellEnd"/>
-      <w:r>
-        <w:t>) – Given two nodes, it will return a List (</w:t>
-      </w:r>
-      <w:proofErr w:type="spellStart"/>
-      <w:r>
-        <w:t>java.util.List</w:t>
-      </w:r>
-      <w:proofErr w:type="spellEnd"/>
-      <w:r>
-        <w:t xml:space="preserve">) which </w:t>
+      <w:r>
+        <w:t xml:space="preserve">getRoute(INode, INode) – Given two nodes, it will return a List (java.util.List) which </w:t>
       </w:r>
     </w:p>
     <w:p>
@@ -799,6 +533,59 @@
         <w:tab/>
         <w:t>contains a series of edges in a path between the two nodes.</w:t>
       </w:r>
+    </w:p>
+    <w:p>
+      <w:pPr>
+        <w:ind w:left="720"/>
+      </w:pPr>
+      <w:r>
+        <w:t>getNodes() – returns a list of nodes</w:t>
+      </w:r>
+    </w:p>
+    <w:p>
+      <w:pPr>
+        <w:ind w:left="720"/>
+      </w:pPr>
+      <w:r>
+        <w:t>getNodesWithName(String) – returns nodes with a specific name.</w:t>
+      </w:r>
+    </w:p>
+    <w:p>
+      <w:pPr>
+        <w:ind w:left="720"/>
+      </w:pPr>
+      <w:r>
+        <w:t>getNode(int) –</w:t>
+      </w:r>
+      <w:r>
+        <w:t xml:space="preserve"> R</w:t>
+      </w:r>
+      <w:r>
+        <w:t xml:space="preserve">eturns </w:t>
+      </w:r>
+      <w:r>
+        <w:t>a</w:t>
+      </w:r>
+      <w:r>
+        <w:t xml:space="preserve"> node with a given ID.</w:t>
+      </w:r>
+    </w:p>
+    <w:p>
+      <w:pPr>
+        <w:ind w:left="720"/>
+      </w:pPr>
+      <w:r>
+        <w:t xml:space="preserve">Successors(Node) </w:t>
+      </w:r>
+      <w:r>
+        <w:t>–</w:t>
+      </w:r>
+      <w:r>
+        <w:t xml:space="preserve"> </w:t>
+      </w:r>
+      <w:r>
+        <w:t xml:space="preserve">Returns a list of successor nodes to a given node. </w:t>
+      </w:r>
       <w:r>
         <w:tab/>
       </w:r>
@@ -807,14 +594,10 @@
       </w:r>
     </w:p>
     <w:p/>
-    <w:p>
-      <w:proofErr w:type="spellStart"/>
-      <w:r>
-        <w:t>IEdge</w:t>
-      </w:r>
-      <w:proofErr w:type="spellEnd"/>
-      <w:r>
-        <w:t>/</w:t>
+    <w:p/>
+    <w:p>
+      <w:r>
+        <w:t>IEdge/</w:t>
       </w:r>
       <w:r>
         <w:t>Line</w:t>
@@ -826,47 +609,29 @@
     <w:p>
       <w:r>
         <w:tab/>
-        <w:t xml:space="preserve">getNode1() – returns the </w:t>
-      </w:r>
-      <w:proofErr w:type="spellStart"/>
-      <w:r>
-        <w:t>INode</w:t>
-      </w:r>
-      <w:proofErr w:type="spellEnd"/>
-      <w:r>
-        <w:t xml:space="preserve"> of one of the nodes the edge connects to.</w:t>
+        <w:t>getNode1() – returns the INode of one of the nodes the edge connects to.</w:t>
       </w:r>
     </w:p>
     <w:p>
       <w:r>
         <w:tab/>
-        <w:t xml:space="preserve">getNode2() – returns the </w:t>
-      </w:r>
-      <w:proofErr w:type="spellStart"/>
-      <w:r>
-        <w:t>INode</w:t>
-      </w:r>
-      <w:proofErr w:type="spellEnd"/>
-      <w:r>
-        <w:t xml:space="preserve"> of the second node that the edge connects to.</w:t>
+        <w:t>getNode2() – returns the INode of the second node that the edge connects to.</w:t>
       </w:r>
     </w:p>
     <w:p>
       <w:pPr>
         <w:ind w:firstLine="720"/>
       </w:pPr>
-      <w:proofErr w:type="spellStart"/>
-      <w:proofErr w:type="gramStart"/>
-      <w:r>
-        <w:t>getlabel</w:t>
-      </w:r>
-      <w:proofErr w:type="spellEnd"/>
-      <w:r>
-        <w:t>(</w:t>
-      </w:r>
-      <w:proofErr w:type="gramEnd"/>
-      <w:r>
-        <w:t>) – returns the label of the edge.</w:t>
+      <w:r>
+        <w:t>getlabel() – returns the label of the edge.</w:t>
+      </w:r>
+    </w:p>
+    <w:p>
+      <w:pPr>
+        <w:ind w:left="720"/>
+      </w:pPr>
+      <w:r>
+        <w:t xml:space="preserve">getOtherNode(int) – returns the node the user is interested in when looking at an edge connecting two nodes. </w:t>
       </w:r>
     </w:p>
     <w:p>
@@ -875,43 +640,33 @@
       </w:pPr>
     </w:p>
     <w:p>
-      <w:proofErr w:type="spellStart"/>
-      <w:r>
-        <w:t>INode</w:t>
-      </w:r>
-      <w:proofErr w:type="spellEnd"/>
-      <w:r>
-        <w:t>/Station:</w:t>
+      <w:r>
+        <w:t>INode/Station:</w:t>
       </w:r>
     </w:p>
     <w:p>
       <w:r>
         <w:tab/>
-      </w:r>
-      <w:proofErr w:type="spellStart"/>
-      <w:proofErr w:type="gramStart"/>
-      <w:r>
-        <w:t>getID</w:t>
-      </w:r>
-      <w:proofErr w:type="spellEnd"/>
-      <w:r>
-        <w:t>(</w:t>
-      </w:r>
-      <w:proofErr w:type="gramEnd"/>
-      <w:r>
-        <w:t>) – returns the ID of the node</w:t>
-      </w:r>
-    </w:p>
-    <w:p/>
-    <w:p/>
-    <w:p>
-      <w:proofErr w:type="spellStart"/>
-      <w:r>
-        <w:t>ConsoleIO</w:t>
-      </w:r>
-      <w:proofErr w:type="spellEnd"/>
-      <w:r>
-        <w:t>:</w:t>
+        <w:t>getID() – returns the ID of the node</w:t>
+      </w:r>
+    </w:p>
+    <w:p>
+      <w:r>
+        <w:tab/>
+        <w:t>setName(String) – sets the name of a station</w:t>
+      </w:r>
+    </w:p>
+    <w:p>
+      <w:r>
+        <w:tab/>
+        <w:t>getName() – sets the name of a station</w:t>
+      </w:r>
+    </w:p>
+    <w:p/>
+    <w:p/>
+    <w:p>
+      <w:r>
+        <w:t>ConsoleIO:</w:t>
       </w:r>
     </w:p>
     <w:p>
@@ -923,22 +678,53 @@
     <w:p>
       <w:r>
         <w:tab/>
-      </w:r>
-      <w:proofErr w:type="spellStart"/>
-      <w:r>
-        <w:t>printRoute</w:t>
-      </w:r>
-      <w:proofErr w:type="spellEnd"/>
-      <w:r>
-        <w:t>(List&lt;</w:t>
-      </w:r>
-      <w:proofErr w:type="spellStart"/>
-      <w:r>
-        <w:t>IEdge</w:t>
-      </w:r>
-      <w:proofErr w:type="spellEnd"/>
-      <w:r>
-        <w:t>&gt;) – formats the route of edges past in</w:t>
+        <w:t>printRoute(List&lt;IEdge&gt;) – formats the route of edges past in</w:t>
+      </w:r>
+    </w:p>
+    <w:p>
+      <w:r>
+        <w:lastRenderedPageBreak/>
+        <w:t>formatRouteList(List&lt;IEdge&gt;)-</w:t>
+      </w:r>
+      <w:r>
+        <w:t xml:space="preserve"> constructs the Route list so that it can be output.</w:t>
+      </w:r>
+    </w:p>
+    <w:p>
+      <w:r>
+        <w:t>printNumberOfStops(String, int) – prints the number of stops between a section of the journey.</w:t>
+      </w:r>
+    </w:p>
+    <w:p>
+      <w:r>
+        <w:t>printDirectionOfTravel(int, IEdge)- prints the direction of travel from a connecting node so the user knows which way to travel when changing lines.</w:t>
+      </w:r>
+    </w:p>
+    <w:p>
+      <w:r>
+        <w:t>printLineChange</w:t>
+      </w:r>
+      <w:r>
+        <w:t>(INode,IEdge) – prints then change of line required to reach the destination.</w:t>
+      </w:r>
+    </w:p>
+    <w:p>
+      <w:r>
+        <w:t>printStationDetails(IEdge,int) – prints the information about the given station.</w:t>
+      </w:r>
+    </w:p>
+    <w:p>
+      <w:r>
+        <w:t xml:space="preserve">PrintList(List) </w:t>
+      </w:r>
+      <w:r>
+        <w:t>–</w:t>
+      </w:r>
+      <w:r>
+        <w:t xml:space="preserve"> </w:t>
+      </w:r>
+      <w:r>
+        <w:t xml:space="preserve">Used to print out a collection of all elements. </w:t>
       </w:r>
     </w:p>
     <w:p>
@@ -954,22 +740,10 @@
     <w:p>
       <w:r>
         <w:tab/>
-      </w:r>
-      <w:proofErr w:type="spellStart"/>
-      <w:r>
         <w:t>InitialiseMetro</w:t>
       </w:r>
-      <w:proofErr w:type="spellEnd"/>
-      <w:r>
-        <w:t xml:space="preserve"> – calls </w:t>
-      </w:r>
-      <w:proofErr w:type="spellStart"/>
-      <w:r>
-        <w:t>metromapParser</w:t>
-      </w:r>
-      <w:proofErr w:type="spellEnd"/>
-      <w:r>
-        <w:t xml:space="preserve"> and returns that in the constructor of metro</w:t>
+      <w:r>
+        <w:t xml:space="preserve"> – calls metromapParser and returns that in the constructor of metro</w:t>
       </w:r>
     </w:p>
     <w:p>
@@ -978,55 +752,129 @@
         <w:t xml:space="preserve">Run() – where the main loop for the </w:t>
       </w:r>
       <w:r>
-        <w:t xml:space="preserve">reading user input is based, it was placed in here as it includes some validation(of whether it was a valid station) and wanted to make sure the </w:t>
-      </w:r>
-      <w:proofErr w:type="spellStart"/>
-      <w:r>
-        <w:t>ConsoleIO</w:t>
-      </w:r>
-      <w:proofErr w:type="spellEnd"/>
-      <w:r>
-        <w:t xml:space="preserve"> didn’t know about metro or the controller.</w:t>
-      </w:r>
-    </w:p>
-    <w:p/>
-    <w:p>
-      <w:proofErr w:type="spellStart"/>
-      <w:r>
-        <w:lastRenderedPageBreak/>
-        <w:t>MetroMapParser</w:t>
-      </w:r>
-      <w:proofErr w:type="spellEnd"/>
-      <w:r>
-        <w:t>:</w:t>
-      </w:r>
-    </w:p>
-    <w:p>
-      <w:r>
-        <w:tab/>
-      </w:r>
-      <w:proofErr w:type="spellStart"/>
-      <w:proofErr w:type="gramStart"/>
+        <w:t>reading user input is based, it was placed in here as it includes some validation(of whether it was a valid station) and wanted to make sure the ConsoleIO didn’t know about metro or the controller.</w:t>
+      </w:r>
+    </w:p>
+    <w:p>
+      <w:r>
+        <w:t>validateInputStation(String)- validates the input from the user and provides some error checking. If the user doesn’t provide the station with a capital letter it will automatically change it.</w:t>
+      </w:r>
+    </w:p>
+    <w:p>
+      <w:r>
+        <w:t xml:space="preserve">manageStationNotValid(String) – If the station it not valid an error message will be printed so the user is made aware. </w:t>
+      </w:r>
+    </w:p>
+    <w:p>
+      <w:r>
+        <w:t xml:space="preserve">manageDuplicateStation(List&lt;Node&gt;) – Used to provide help when a duplicated station is detected. </w:t>
+      </w:r>
+    </w:p>
+    <w:p/>
+    <w:p>
+      <w:r>
+        <w:t>MetroMapParser:</w:t>
+      </w:r>
+    </w:p>
+    <w:p/>
+    <w:p>
       <w:r>
         <w:t>generateGraphFromFile</w:t>
       </w:r>
-      <w:proofErr w:type="spellEnd"/>
-      <w:r>
-        <w:t>(</w:t>
-      </w:r>
-      <w:proofErr w:type="gramEnd"/>
-      <w:r>
-        <w:t xml:space="preserve">) – this returns some concrete implementation of </w:t>
-      </w:r>
-      <w:proofErr w:type="spellStart"/>
-      <w:r>
-        <w:t>IMultigraph</w:t>
-      </w:r>
-      <w:proofErr w:type="spellEnd"/>
-      <w:r>
-        <w:t xml:space="preserve"> filled with Stations and Lines based on some txt file that was already loaded</w:t>
-      </w:r>
-    </w:p>
+      <w:r>
+        <w:t xml:space="preserve">() – this returns some concrete implementation of </w:t>
+      </w:r>
+      <w:r>
+        <w:t>IMultigraph filled with Stations and Lines based on some txt file that was already loaded</w:t>
+      </w:r>
+      <w:r>
+        <w:t>.</w:t>
+      </w:r>
+    </w:p>
+    <w:p>
+      <w:r>
+        <w:t xml:space="preserve">createStationIfNotPresent(int, IMultigraph) – Creates a station if it is not already present in the graph. </w:t>
+      </w:r>
+    </w:p>
+    <w:p/>
+    <w:p/>
+    <w:p/>
+    <w:p/>
+    <w:p/>
+    <w:p>
+      <w:pPr>
+        <w:rPr>
+          <w:b/>
+          <w:u w:val="single"/>
+        </w:rPr>
+      </w:pPr>
+      <w:r>
+        <w:rPr>
+          <w:b/>
+          <w:u w:val="single"/>
+        </w:rPr>
+        <w:t>Changes from initial design</w:t>
+      </w:r>
+    </w:p>
+    <w:p>
+      <w:pPr>
+        <w:rPr>
+          <w:b/>
+          <w:u w:val="single"/>
+        </w:rPr>
+      </w:pPr>
+    </w:p>
+    <w:p>
+      <w:pPr>
+        <w:pStyle w:val="ListParagraph"/>
+        <w:numPr>
+          <w:ilvl w:val="0"/>
+          <w:numId w:val="2"/>
+        </w:numPr>
+      </w:pPr>
+      <w:r>
+        <w:t>We removed the Metro class from our initial design and allowed controller to hold the multigraph as the class wasn’t really required.</w:t>
+      </w:r>
+    </w:p>
+    <w:p>
+      <w:pPr>
+        <w:pStyle w:val="ListParagraph"/>
+        <w:numPr>
+          <w:ilvl w:val="0"/>
+          <w:numId w:val="2"/>
+        </w:numPr>
+      </w:pPr>
+      <w:r>
+        <w:t>Add several methods to different classes in order to split up the work.</w:t>
+      </w:r>
+    </w:p>
+    <w:p>
+      <w:pPr>
+        <w:pStyle w:val="ListParagraph"/>
+        <w:numPr>
+          <w:ilvl w:val="0"/>
+          <w:numId w:val="2"/>
+        </w:numPr>
+      </w:pPr>
+      <w:r>
+        <w:t>Provided more error checking so that the users input would work even if the put spaces between input and didn’t capitalize their entry.</w:t>
+      </w:r>
+    </w:p>
+    <w:p>
+      <w:pPr>
+        <w:pStyle w:val="ListParagraph"/>
+        <w:numPr>
+          <w:ilvl w:val="0"/>
+          <w:numId w:val="2"/>
+        </w:numPr>
+      </w:pPr>
+      <w:r>
+        <w:t>Improve the look of the console output so it is easier for the user to use, and also easier for them to understand the journey plan.</w:t>
+      </w:r>
+      <w:bookmarkStart w:id="1" w:name="_GoBack"/>
+      <w:bookmarkEnd w:id="1"/>
+    </w:p>
+    <w:p/>
     <w:sectPr>
       <w:pgSz w:w="11900" w:h="16840"/>
       <w:pgMar w:top="1440" w:right="1440" w:bottom="1440" w:left="1440" w:header="720" w:footer="720" w:gutter="0"/>
@@ -1152,8 +1000,124 @@
       </w:pPr>
     </w:lvl>
   </w:abstractNum>
+  <w:abstractNum w:abstractNumId="1">
+    <w:nsid w:val="25AE43AE"/>
+    <w:multiLevelType w:val="hybridMultilevel"/>
+    <w:tmpl w:val="358A470E"/>
+    <w:lvl w:ilvl="0" w:tplc="08090001">
+      <w:start w:val="1"/>
+      <w:numFmt w:val="bullet"/>
+      <w:lvlText w:val=""/>
+      <w:lvlJc w:val="left"/>
+      <w:pPr>
+        <w:ind w:left="720" w:hanging="360"/>
+      </w:pPr>
+      <w:rPr>
+        <w:rFonts w:ascii="Symbol" w:hAnsi="Symbol" w:hint="default"/>
+      </w:rPr>
+    </w:lvl>
+    <w:lvl w:ilvl="1" w:tplc="08090003" w:tentative="1">
+      <w:start w:val="1"/>
+      <w:numFmt w:val="bullet"/>
+      <w:lvlText w:val="o"/>
+      <w:lvlJc w:val="left"/>
+      <w:pPr>
+        <w:ind w:left="1440" w:hanging="360"/>
+      </w:pPr>
+      <w:rPr>
+        <w:rFonts w:ascii="Courier New" w:hAnsi="Courier New" w:cs="Courier New" w:hint="default"/>
+      </w:rPr>
+    </w:lvl>
+    <w:lvl w:ilvl="2" w:tplc="08090005" w:tentative="1">
+      <w:start w:val="1"/>
+      <w:numFmt w:val="bullet"/>
+      <w:lvlText w:val=""/>
+      <w:lvlJc w:val="left"/>
+      <w:pPr>
+        <w:ind w:left="2160" w:hanging="360"/>
+      </w:pPr>
+      <w:rPr>
+        <w:rFonts w:ascii="Wingdings" w:hAnsi="Wingdings" w:hint="default"/>
+      </w:rPr>
+    </w:lvl>
+    <w:lvl w:ilvl="3" w:tplc="08090001" w:tentative="1">
+      <w:start w:val="1"/>
+      <w:numFmt w:val="bullet"/>
+      <w:lvlText w:val=""/>
+      <w:lvlJc w:val="left"/>
+      <w:pPr>
+        <w:ind w:left="2880" w:hanging="360"/>
+      </w:pPr>
+      <w:rPr>
+        <w:rFonts w:ascii="Symbol" w:hAnsi="Symbol" w:hint="default"/>
+      </w:rPr>
+    </w:lvl>
+    <w:lvl w:ilvl="4" w:tplc="08090003" w:tentative="1">
+      <w:start w:val="1"/>
+      <w:numFmt w:val="bullet"/>
+      <w:lvlText w:val="o"/>
+      <w:lvlJc w:val="left"/>
+      <w:pPr>
+        <w:ind w:left="3600" w:hanging="360"/>
+      </w:pPr>
+      <w:rPr>
+        <w:rFonts w:ascii="Courier New" w:hAnsi="Courier New" w:cs="Courier New" w:hint="default"/>
+      </w:rPr>
+    </w:lvl>
+    <w:lvl w:ilvl="5" w:tplc="08090005" w:tentative="1">
+      <w:start w:val="1"/>
+      <w:numFmt w:val="bullet"/>
+      <w:lvlText w:val=""/>
+      <w:lvlJc w:val="left"/>
+      <w:pPr>
+        <w:ind w:left="4320" w:hanging="360"/>
+      </w:pPr>
+      <w:rPr>
+        <w:rFonts w:ascii="Wingdings" w:hAnsi="Wingdings" w:hint="default"/>
+      </w:rPr>
+    </w:lvl>
+    <w:lvl w:ilvl="6" w:tplc="08090001" w:tentative="1">
+      <w:start w:val="1"/>
+      <w:numFmt w:val="bullet"/>
+      <w:lvlText w:val=""/>
+      <w:lvlJc w:val="left"/>
+      <w:pPr>
+        <w:ind w:left="5040" w:hanging="360"/>
+      </w:pPr>
+      <w:rPr>
+        <w:rFonts w:ascii="Symbol" w:hAnsi="Symbol" w:hint="default"/>
+      </w:rPr>
+    </w:lvl>
+    <w:lvl w:ilvl="7" w:tplc="08090003" w:tentative="1">
+      <w:start w:val="1"/>
+      <w:numFmt w:val="bullet"/>
+      <w:lvlText w:val="o"/>
+      <w:lvlJc w:val="left"/>
+      <w:pPr>
+        <w:ind w:left="5760" w:hanging="360"/>
+      </w:pPr>
+      <w:rPr>
+        <w:rFonts w:ascii="Courier New" w:hAnsi="Courier New" w:cs="Courier New" w:hint="default"/>
+      </w:rPr>
+    </w:lvl>
+    <w:lvl w:ilvl="8" w:tplc="08090005" w:tentative="1">
+      <w:start w:val="1"/>
+      <w:numFmt w:val="bullet"/>
+      <w:lvlText w:val=""/>
+      <w:lvlJc w:val="left"/>
+      <w:pPr>
+        <w:ind w:left="6480" w:hanging="360"/>
+      </w:pPr>
+      <w:rPr>
+        <w:rFonts w:ascii="Wingdings" w:hAnsi="Wingdings" w:hint="default"/>
+      </w:rPr>
+    </w:lvl>
+  </w:abstractNum>
   <w:num w:numId="1">
     <w:abstractNumId w:val="0"/>
+  </w:num>
+  <w:num w:numId="2">
+    <w:abstractNumId w:val="1"/>
   </w:num>
 </w:numbering>
 </file>
@@ -1574,6 +1538,17 @@
     <w:semiHidden/>
     <w:unhideWhenUsed/>
   </w:style>
+  <w:style w:type="paragraph" w:styleId="ListParagraph">
+    <w:name w:val="List Paragraph"/>
+    <w:basedOn w:val="Normal"/>
+    <w:uiPriority w:val="34"/>
+    <w:qFormat/>
+    <w:rsid w:val="00685710"/>
+    <w:pPr>
+      <w:ind w:left="720"/>
+      <w:contextualSpacing/>
+    </w:pPr>
+  </w:style>
 </w:styles>
 </file>
 

</xml_diff>